<commit_message>
Added workflow chart to SDS and further completed the format of SDS.
</commit_message>
<xml_diff>
--- a/软件设计文档.docx
+++ b/软件设计文档.docx
@@ -1,6 +1,6 @@
 
 <file path=word/document.xml><?xml version="1.0" encoding="utf-8"?>
-<w:document xmlns:wpc="http://schemas.microsoft.com/office/word/2010/wordprocessingCanvas" xmlns:cx="http://schemas.microsoft.com/office/drawing/2014/chartex" xmlns:mc="http://schemas.openxmlformats.org/markup-compatibility/2006" xmlns:o="urn:schemas-microsoft-com:office:office" xmlns:r="http://schemas.openxmlformats.org/officeDocument/2006/relationships" xmlns:m="http://schemas.openxmlformats.org/officeDocument/2006/math" xmlns:v="urn:schemas-microsoft-com:vml" xmlns:wp14="http://schemas.microsoft.com/office/word/2010/wordprocessingDrawing" xmlns:wp="http://schemas.openxmlformats.org/drawingml/2006/wordprocessingDrawing" xmlns:w10="urn:schemas-microsoft-com:office:word" xmlns:w="http://schemas.openxmlformats.org/wordprocessingml/2006/main" xmlns:w14="http://schemas.microsoft.com/office/word/2010/wordml" xmlns:w15="http://schemas.microsoft.com/office/word/2012/wordml" xmlns:w16se="http://schemas.microsoft.com/office/word/2015/wordml/symex" xmlns:wpg="http://schemas.microsoft.com/office/word/2010/wordprocessingGroup" xmlns:wpi="http://schemas.microsoft.com/office/word/2010/wordprocessingInk" xmlns:wne="http://schemas.microsoft.com/office/word/2006/wordml" xmlns:wps="http://schemas.microsoft.com/office/word/2010/wordprocessingShape" mc:Ignorable="w14 w15 w16se wp14">
+<w:document xmlns:wpc="http://schemas.microsoft.com/office/word/2010/wordprocessingCanvas" xmlns:cx="http://schemas.microsoft.com/office/drawing/2014/chartex" xmlns:cx1="http://schemas.microsoft.com/office/drawing/2015/9/8/chartex" xmlns:mc="http://schemas.openxmlformats.org/markup-compatibility/2006" xmlns:o="urn:schemas-microsoft-com:office:office" xmlns:r="http://schemas.openxmlformats.org/officeDocument/2006/relationships" xmlns:m="http://schemas.openxmlformats.org/officeDocument/2006/math" xmlns:v="urn:schemas-microsoft-com:vml" xmlns:wp14="http://schemas.microsoft.com/office/word/2010/wordprocessingDrawing" xmlns:wp="http://schemas.openxmlformats.org/drawingml/2006/wordprocessingDrawing" xmlns:w10="urn:schemas-microsoft-com:office:word" xmlns:w="http://schemas.openxmlformats.org/wordprocessingml/2006/main" xmlns:w14="http://schemas.microsoft.com/office/word/2010/wordml" xmlns:w15="http://schemas.microsoft.com/office/word/2012/wordml" xmlns:w16se="http://schemas.microsoft.com/office/word/2015/wordml/symex" xmlns:wpg="http://schemas.microsoft.com/office/word/2010/wordprocessingGroup" xmlns:wpi="http://schemas.microsoft.com/office/word/2010/wordprocessingInk" xmlns:wne="http://schemas.microsoft.com/office/word/2006/wordml" xmlns:wps="http://schemas.microsoft.com/office/word/2010/wordprocessingShape" mc:Ignorable="w14 w15 w16se wp14">
   <w:body>
     <w:p/>
     <w:p>
@@ -15,7 +15,7 @@
     </w:p>
     <w:p>
       <w:pPr>
-        <w:pStyle w:val="aa"/>
+        <w:pStyle w:val="Title"/>
       </w:pPr>
       <w:r>
         <w:rPr>
@@ -32,7 +32,7 @@
     </w:p>
     <w:p>
       <w:pPr>
-        <w:pStyle w:val="aa"/>
+        <w:pStyle w:val="Title"/>
       </w:pPr>
       <w:r>
         <w:t>Securities Company Business System</w:t>
@@ -40,7 +40,7 @@
     </w:p>
     <w:p>
       <w:pPr>
-        <w:pStyle w:val="ac"/>
+        <w:pStyle w:val="Subtitle"/>
       </w:pPr>
       <w:r>
         <w:rPr>
@@ -276,7 +276,7 @@
     </w:p>
     <w:p>
       <w:pPr>
-        <w:pStyle w:val="1"/>
+        <w:pStyle w:val="Heading1"/>
         <w:numPr>
           <w:ilvl w:val="0"/>
           <w:numId w:val="4"/>
@@ -289,14 +289,11 @@
     </w:p>
     <w:p>
       <w:pPr>
-        <w:pStyle w:val="2"/>
+        <w:pStyle w:val="Heading2"/>
         <w:numPr>
           <w:ilvl w:val="1"/>
           <w:numId w:val="4"/>
         </w:numPr>
-        <w:rPr>
-          <w:rFonts w:hint="eastAsia"/>
-        </w:rPr>
       </w:pPr>
       <w:r>
         <w:t>表示层服务：</w:t>
@@ -436,7 +433,7 @@
     </w:p>
     <w:p>
       <w:pPr>
-        <w:pStyle w:val="2"/>
+        <w:pStyle w:val="Heading2"/>
         <w:numPr>
           <w:ilvl w:val="1"/>
           <w:numId w:val="4"/>
@@ -511,8 +508,6 @@
         </w:rPr>
         <w:t>交易记录管理服务（增加，删除，修改，查看）</w:t>
       </w:r>
-      <w:bookmarkStart w:id="0" w:name="_GoBack"/>
-      <w:bookmarkEnd w:id="0"/>
     </w:p>
     <w:p>
       <w:pPr>
@@ -538,7 +533,7 @@
     </w:p>
     <w:p>
       <w:pPr>
-        <w:pStyle w:val="2"/>
+        <w:pStyle w:val="Heading2"/>
         <w:numPr>
           <w:ilvl w:val="1"/>
           <w:numId w:val="4"/>
@@ -622,7 +617,7 @@
     </w:p>
     <w:p>
       <w:pPr>
-        <w:pStyle w:val="1"/>
+        <w:pStyle w:val="Heading1"/>
       </w:pPr>
       <w:r>
         <w:lastRenderedPageBreak/>
@@ -7340,7 +7335,7 @@
     </w:p>
     <w:p>
       <w:pPr>
-        <w:pStyle w:val="1"/>
+        <w:pStyle w:val="Heading1"/>
         <w:rPr>
           <w:noProof/>
         </w:rPr>
@@ -19342,7 +19337,7 @@
     </w:tbl>
     <w:p>
       <w:pPr>
-        <w:pStyle w:val="1"/>
+        <w:pStyle w:val="Heading1"/>
         <w:rPr>
           <w:noProof/>
         </w:rPr>
@@ -19375,7 +19370,16 @@
           <w:noProof/>
           <w:sz w:val="24"/>
         </w:rPr>
-        <w:t>1）</w:t>
+        <w:t>本系统所有信息传递采用</w:t>
+      </w:r>
+      <w:r>
+        <w:rPr>
+          <w:rFonts w:hint="eastAsia"/>
+          <w:b/>
+          <w:noProof/>
+          <w:sz w:val="24"/>
+        </w:rPr>
+        <w:t>RSA算法</w:t>
       </w:r>
       <w:r>
         <w:rPr>
@@ -19383,19 +19387,50 @@
           <w:noProof/>
           <w:sz w:val="24"/>
         </w:rPr>
-        <w:t>本系统所有信息传递采用RSA算法加密</w:t>
+        <w:t>加密</w:t>
+      </w:r>
+      <w:r>
+        <w:rPr>
+          <w:rFonts w:hint="eastAsia"/>
+          <w:noProof/>
+          <w:sz w:val="24"/>
+        </w:rPr>
+        <w:t>。</w:t>
       </w:r>
     </w:p>
     <w:p>
       <w:pPr>
+        <w:pStyle w:val="Heading2"/>
+        <w:rPr>
+          <w:rFonts w:hint="eastAsia"/>
+          <w:noProof/>
+        </w:rPr>
+      </w:pPr>
+      <w:r>
+        <w:rPr>
+          <w:rFonts w:hint="eastAsia"/>
+          <w:noProof/>
+        </w:rPr>
+        <w:t>算法原理:</w:t>
+      </w:r>
+    </w:p>
+    <w:p>
+      <w:pPr>
+        <w:pStyle w:val="ListParagraph"/>
+        <w:numPr>
+          <w:ilvl w:val="0"/>
+          <w:numId w:val="8"/>
+        </w:numPr>
         <w:spacing w:beforeLines="50" w:before="156"/>
         <w:rPr>
+          <w:b/>
           <w:bCs/>
           <w:sz w:val="24"/>
         </w:rPr>
       </w:pPr>
       <w:r>
         <w:rPr>
+          <w:b/>
           <w:bCs/>
           <w:sz w:val="24"/>
         </w:rPr>
@@ -19404,6 +19439,7 @@
       <w:proofErr w:type="gramStart"/>
       <w:r>
         <w:rPr>
+          <w:b/>
           <w:bCs/>
           <w:sz w:val="24"/>
         </w:rPr>
@@ -19412,6 +19448,7 @@
       <w:proofErr w:type="gramEnd"/>
       <w:r>
         <w:rPr>
+          <w:b/>
           <w:bCs/>
           <w:sz w:val="24"/>
         </w:rPr>
@@ -19420,6 +19457,7 @@
       <w:proofErr w:type="gramStart"/>
       <w:r>
         <w:rPr>
+          <w:b/>
           <w:bCs/>
           <w:sz w:val="24"/>
         </w:rPr>
@@ -19428,6 +19466,7 @@
       <w:proofErr w:type="gramEnd"/>
       <w:r>
         <w:rPr>
+          <w:b/>
           <w:bCs/>
           <w:sz w:val="24"/>
         </w:rPr>
@@ -19491,6 +19530,8 @@
         </w:rPr>
         <w:t>：</w:t>
       </w:r>
+      <w:bookmarkStart w:id="0" w:name="_GoBack"/>
+      <w:bookmarkEnd w:id="0"/>
     </w:p>
     <w:p>
       <w:pPr>
@@ -20445,21 +20486,7 @@
         <w:rPr>
           <w:sz w:val="24"/>
         </w:rPr>
-        <w:t>）。(</w:t>
-      </w:r>
-      <w:proofErr w:type="gramStart"/>
-      <w:r>
-        <w:rPr>
-          <w:sz w:val="24"/>
-        </w:rPr>
-        <w:t>模反元素</w:t>
-      </w:r>
-      <w:proofErr w:type="gramEnd"/>
-      <w:r>
-        <w:rPr>
-          <w:sz w:val="24"/>
-        </w:rPr>
-        <w:t>存在，当且仅当</w:t>
+        <w:t>）。(模反元素存在，当且仅当</w:t>
       </w:r>
       <w:r>
         <w:rPr>
@@ -20873,16 +20900,8 @@
         <w:rPr>
           <w:sz w:val="24"/>
         </w:rPr>
-        <w:t>。Alice将她的公</w:t>
+        <w:t>。Alice将她的公钥</w:t>
       </w:r>
-      <w:proofErr w:type="gramStart"/>
-      <w:r>
-        <w:rPr>
-          <w:sz w:val="24"/>
-        </w:rPr>
-        <w:t>钥</w:t>
-      </w:r>
-      <w:proofErr w:type="gramEnd"/>
       <w:r>
         <w:rPr>
           <w:noProof/>
@@ -20943,14 +20962,13 @@
         </w:rPr>
         <w:t>传给Bob，而将她的私</w:t>
       </w:r>
-      <w:proofErr w:type="gramStart"/>
       <w:r>
         <w:rPr>
           <w:sz w:val="24"/>
         </w:rPr>
+        <w:lastRenderedPageBreak/>
         <w:t>钥</w:t>
       </w:r>
-      <w:proofErr w:type="gramEnd"/>
       <w:r>
         <w:rPr>
           <w:noProof/>
@@ -21014,6 +21032,11 @@
     </w:p>
     <w:p>
       <w:pPr>
+        <w:pStyle w:val="ListParagraph"/>
+        <w:numPr>
+          <w:ilvl w:val="0"/>
+          <w:numId w:val="7"/>
+        </w:numPr>
         <w:spacing w:beforeLines="50" w:before="156"/>
         <w:rPr>
           <w:b/>
@@ -21027,7 +21050,6 @@
           <w:bCs/>
           <w:sz w:val="24"/>
         </w:rPr>
-        <w:lastRenderedPageBreak/>
         <w:t>加密消息</w:t>
       </w:r>
     </w:p>
@@ -21804,6 +21826,21 @@
           <w:sz w:val="24"/>
         </w:rPr>
       </w:pPr>
+    </w:p>
+    <w:p>
+      <w:pPr>
+        <w:pStyle w:val="ListParagraph"/>
+        <w:numPr>
+          <w:ilvl w:val="0"/>
+          <w:numId w:val="6"/>
+        </w:numPr>
+        <w:spacing w:beforeLines="50" w:before="156"/>
+        <w:rPr>
+          <w:b/>
+          <w:bCs/>
+          <w:sz w:val="24"/>
+        </w:rPr>
+      </w:pPr>
       <w:r>
         <w:rPr>
           <w:b/>
@@ -23052,10 +23089,103 @@
         </w:rPr>
       </w:pPr>
     </w:p>
+    <w:p>
+      <w:pPr>
+        <w:pStyle w:val="Heading2"/>
+        <w:numPr>
+          <w:ilvl w:val="0"/>
+          <w:numId w:val="6"/>
+        </w:numPr>
+        <w:rPr>
+          <w:rFonts w:hint="eastAsia"/>
+        </w:rPr>
+      </w:pPr>
+      <w:r>
+        <w:rPr>
+          <w:rFonts w:ascii="宋体" w:eastAsia="宋体" w:hAnsi="宋体" w:cs="Times New Roman" w:hint="eastAsia"/>
+          <w:sz w:val="24"/>
+          <w:szCs w:val="24"/>
+        </w:rPr>
+        <w:lastRenderedPageBreak/>
+        <w:t>算法流程图</w:t>
+      </w:r>
+      <w:r>
+        <w:rPr>
+          <w:rFonts w:ascii="宋体" w:eastAsia="宋体" w:hAnsi="宋体" w:cs="Times New Roman" w:hint="eastAsia"/>
+          <w:sz w:val="24"/>
+          <w:szCs w:val="24"/>
+        </w:rPr>
+        <w:t>:</w:t>
+      </w:r>
+    </w:p>
+    <w:p>
+      <w:pPr>
+        <w:pStyle w:val="ListParagraph"/>
+        <w:rPr>
+          <w:sz w:val="24"/>
+        </w:rPr>
+      </w:pPr>
+      <w:r>
+        <w:rPr>
+          <w:noProof/>
+          <w:color w:val="000000"/>
+          <w:sz w:val="18"/>
+          <w:szCs w:val="18"/>
+        </w:rPr>
+        <w:drawing>
+          <wp:inline distT="0" distB="0" distL="0" distR="0" wp14:anchorId="2C08B217" wp14:editId="431748C1">
+            <wp:extent cx="5274310" cy="4027007"/>
+            <wp:effectExtent l="0" t="0" r="2540" b="0"/>
+            <wp:docPr id="3" name="Picture 3" descr="http://lunwen.1kejian.com/uploadpic/201206101626551625.jpg"/>
+            <wp:cNvGraphicFramePr>
+              <a:graphicFrameLocks xmlns:a="http://schemas.openxmlformats.org/drawingml/2006/main" noChangeAspect="1"/>
+            </wp:cNvGraphicFramePr>
+            <a:graphic xmlns:a="http://schemas.openxmlformats.org/drawingml/2006/main">
+              <a:graphicData uri="http://schemas.openxmlformats.org/drawingml/2006/picture">
+                <pic:pic xmlns:pic="http://schemas.openxmlformats.org/drawingml/2006/picture">
+                  <pic:nvPicPr>
+                    <pic:cNvPr id="0" name="Picture 1" descr="http://lunwen.1kejian.com/uploadpic/201206101626551625.jpg"/>
+                    <pic:cNvPicPr>
+                      <a:picLocks noChangeAspect="1" noChangeArrowheads="1"/>
+                    </pic:cNvPicPr>
+                  </pic:nvPicPr>
+                  <pic:blipFill>
+                    <a:blip r:embed="rId70">
+                      <a:extLst>
+                        <a:ext uri="{28A0092B-C50C-407E-A947-70E740481C1C}">
+                          <a14:useLocalDpi xmlns:a14="http://schemas.microsoft.com/office/drawing/2010/main" val="0"/>
+                        </a:ext>
+                      </a:extLst>
+                    </a:blip>
+                    <a:srcRect/>
+                    <a:stretch>
+                      <a:fillRect/>
+                    </a:stretch>
+                  </pic:blipFill>
+                  <pic:spPr bwMode="auto">
+                    <a:xfrm>
+                      <a:off x="0" y="0"/>
+                      <a:ext cx="5274310" cy="4027007"/>
+                    </a:xfrm>
+                    <a:prstGeom prst="rect">
+                      <a:avLst/>
+                    </a:prstGeom>
+                    <a:noFill/>
+                    <a:ln>
+                      <a:noFill/>
+                    </a:ln>
+                  </pic:spPr>
+                </pic:pic>
+              </a:graphicData>
+            </a:graphic>
+          </wp:inline>
+        </w:drawing>
+      </w:r>
+    </w:p>
     <w:sectPr>
-      <w:headerReference w:type="default" r:id="rId70"/>
-      <w:footerReference w:type="even" r:id="rId71"/>
-      <w:footerReference w:type="default" r:id="rId72"/>
+      <w:headerReference w:type="default" r:id="rId71"/>
+      <w:footerReference w:type="even" r:id="rId72"/>
+      <w:footerReference w:type="default" r:id="rId73"/>
       <w:pgSz w:w="11906" w:h="16838"/>
       <w:pgMar w:top="1440" w:right="1800" w:bottom="1440" w:left="1800" w:header="851" w:footer="992" w:gutter="0"/>
       <w:cols w:space="425"/>
@@ -23066,7 +23196,7 @@
 </file>
 
 <file path=word/endnotes.xml><?xml version="1.0" encoding="utf-8"?>
-<w:endnotes xmlns:wpc="http://schemas.microsoft.com/office/word/2010/wordprocessingCanvas" xmlns:cx="http://schemas.microsoft.com/office/drawing/2014/chartex" xmlns:mc="http://schemas.openxmlformats.org/markup-compatibility/2006" xmlns:o="urn:schemas-microsoft-com:office:office" xmlns:r="http://schemas.openxmlformats.org/officeDocument/2006/relationships" xmlns:m="http://schemas.openxmlformats.org/officeDocument/2006/math" xmlns:v="urn:schemas-microsoft-com:vml" xmlns:wp14="http://schemas.microsoft.com/office/word/2010/wordprocessingDrawing" xmlns:wp="http://schemas.openxmlformats.org/drawingml/2006/wordprocessingDrawing" xmlns:w10="urn:schemas-microsoft-com:office:word" xmlns:w="http://schemas.openxmlformats.org/wordprocessingml/2006/main" xmlns:w14="http://schemas.microsoft.com/office/word/2010/wordml" xmlns:w15="http://schemas.microsoft.com/office/word/2012/wordml" xmlns:w16se="http://schemas.microsoft.com/office/word/2015/wordml/symex" xmlns:wpg="http://schemas.microsoft.com/office/word/2010/wordprocessingGroup" xmlns:wpi="http://schemas.microsoft.com/office/word/2010/wordprocessingInk" xmlns:wne="http://schemas.microsoft.com/office/word/2006/wordml" xmlns:wps="http://schemas.microsoft.com/office/word/2010/wordprocessingShape" mc:Ignorable="w14 w15 w16se wp14">
+<w:endnotes xmlns:wpc="http://schemas.microsoft.com/office/word/2010/wordprocessingCanvas" xmlns:cx="http://schemas.microsoft.com/office/drawing/2014/chartex" xmlns:cx1="http://schemas.microsoft.com/office/drawing/2015/9/8/chartex" xmlns:mc="http://schemas.openxmlformats.org/markup-compatibility/2006" xmlns:o="urn:schemas-microsoft-com:office:office" xmlns:r="http://schemas.openxmlformats.org/officeDocument/2006/relationships" xmlns:m="http://schemas.openxmlformats.org/officeDocument/2006/math" xmlns:v="urn:schemas-microsoft-com:vml" xmlns:wp14="http://schemas.microsoft.com/office/word/2010/wordprocessingDrawing" xmlns:wp="http://schemas.openxmlformats.org/drawingml/2006/wordprocessingDrawing" xmlns:w10="urn:schemas-microsoft-com:office:word" xmlns:w="http://schemas.openxmlformats.org/wordprocessingml/2006/main" xmlns:w14="http://schemas.microsoft.com/office/word/2010/wordml" xmlns:w15="http://schemas.microsoft.com/office/word/2012/wordml" xmlns:w16se="http://schemas.microsoft.com/office/word/2015/wordml/symex" xmlns:wpg="http://schemas.microsoft.com/office/word/2010/wordprocessingGroup" xmlns:wpi="http://schemas.microsoft.com/office/word/2010/wordprocessingInk" xmlns:wne="http://schemas.microsoft.com/office/word/2006/wordml" xmlns:wps="http://schemas.microsoft.com/office/word/2010/wordprocessingShape" mc:Ignorable="w14 w15 w16se wp14">
   <w:endnote w:type="separator" w:id="-1">
     <w:p>
       <w:r>
@@ -23088,37 +23218,37 @@
 </file>
 
 <file path=word/footer1.xml><?xml version="1.0" encoding="utf-8"?>
-<w:ftr xmlns:wpc="http://schemas.microsoft.com/office/word/2010/wordprocessingCanvas" xmlns:cx="http://schemas.microsoft.com/office/drawing/2014/chartex" xmlns:mc="http://schemas.openxmlformats.org/markup-compatibility/2006" xmlns:o="urn:schemas-microsoft-com:office:office" xmlns:r="http://schemas.openxmlformats.org/officeDocument/2006/relationships" xmlns:m="http://schemas.openxmlformats.org/officeDocument/2006/math" xmlns:v="urn:schemas-microsoft-com:vml" xmlns:wp14="http://schemas.microsoft.com/office/word/2010/wordprocessingDrawing" xmlns:wp="http://schemas.openxmlformats.org/drawingml/2006/wordprocessingDrawing" xmlns:w10="urn:schemas-microsoft-com:office:word" xmlns:w="http://schemas.openxmlformats.org/wordprocessingml/2006/main" xmlns:w14="http://schemas.microsoft.com/office/word/2010/wordml" xmlns:w15="http://schemas.microsoft.com/office/word/2012/wordml" xmlns:w16se="http://schemas.microsoft.com/office/word/2015/wordml/symex" xmlns:wpg="http://schemas.microsoft.com/office/word/2010/wordprocessingGroup" xmlns:wpi="http://schemas.microsoft.com/office/word/2010/wordprocessingInk" xmlns:wne="http://schemas.microsoft.com/office/word/2006/wordml" xmlns:wps="http://schemas.microsoft.com/office/word/2010/wordprocessingShape" mc:Ignorable="w14 w15 w16se wp14">
+<w:ftr xmlns:wpc="http://schemas.microsoft.com/office/word/2010/wordprocessingCanvas" xmlns:cx="http://schemas.microsoft.com/office/drawing/2014/chartex" xmlns:cx1="http://schemas.microsoft.com/office/drawing/2015/9/8/chartex" xmlns:mc="http://schemas.openxmlformats.org/markup-compatibility/2006" xmlns:o="urn:schemas-microsoft-com:office:office" xmlns:r="http://schemas.openxmlformats.org/officeDocument/2006/relationships" xmlns:m="http://schemas.openxmlformats.org/officeDocument/2006/math" xmlns:v="urn:schemas-microsoft-com:vml" xmlns:wp14="http://schemas.microsoft.com/office/word/2010/wordprocessingDrawing" xmlns:wp="http://schemas.openxmlformats.org/drawingml/2006/wordprocessingDrawing" xmlns:w10="urn:schemas-microsoft-com:office:word" xmlns:w="http://schemas.openxmlformats.org/wordprocessingml/2006/main" xmlns:w14="http://schemas.microsoft.com/office/word/2010/wordml" xmlns:w15="http://schemas.microsoft.com/office/word/2012/wordml" xmlns:w16se="http://schemas.microsoft.com/office/word/2015/wordml/symex" xmlns:wpg="http://schemas.microsoft.com/office/word/2010/wordprocessingGroup" xmlns:wpi="http://schemas.microsoft.com/office/word/2010/wordprocessingInk" xmlns:wne="http://schemas.microsoft.com/office/word/2006/wordml" xmlns:wps="http://schemas.microsoft.com/office/word/2010/wordprocessingShape" mc:Ignorable="w14 w15 w16se wp14">
   <w:p>
     <w:pPr>
-      <w:pStyle w:val="a3"/>
+      <w:pStyle w:val="Footer"/>
       <w:framePr w:wrap="around" w:vAnchor="text" w:hAnchor="margin" w:xAlign="right" w:y="1"/>
       <w:rPr>
-        <w:rStyle w:val="a4"/>
+        <w:rStyle w:val="PageNumber"/>
       </w:rPr>
     </w:pPr>
     <w:r>
       <w:rPr>
-        <w:rStyle w:val="a4"/>
+        <w:rStyle w:val="PageNumber"/>
       </w:rPr>
       <w:fldChar w:fldCharType="begin"/>
     </w:r>
     <w:r>
       <w:rPr>
-        <w:rStyle w:val="a4"/>
+        <w:rStyle w:val="PageNumber"/>
       </w:rPr>
       <w:instrText xml:space="preserve">PAGE  </w:instrText>
     </w:r>
     <w:r>
       <w:rPr>
-        <w:rStyle w:val="a4"/>
+        <w:rStyle w:val="PageNumber"/>
       </w:rPr>
       <w:fldChar w:fldCharType="end"/>
     </w:r>
   </w:p>
   <w:p>
     <w:pPr>
-      <w:pStyle w:val="a3"/>
+      <w:pStyle w:val="Footer"/>
       <w:ind w:right="360"/>
     </w:pPr>
   </w:p>
@@ -23126,10 +23256,10 @@
 </file>
 
 <file path=word/footer2.xml><?xml version="1.0" encoding="utf-8"?>
-<w:ftr xmlns:wpc="http://schemas.microsoft.com/office/word/2010/wordprocessingCanvas" xmlns:cx="http://schemas.microsoft.com/office/drawing/2014/chartex" xmlns:mc="http://schemas.openxmlformats.org/markup-compatibility/2006" xmlns:o="urn:schemas-microsoft-com:office:office" xmlns:r="http://schemas.openxmlformats.org/officeDocument/2006/relationships" xmlns:m="http://schemas.openxmlformats.org/officeDocument/2006/math" xmlns:v="urn:schemas-microsoft-com:vml" xmlns:wp14="http://schemas.microsoft.com/office/word/2010/wordprocessingDrawing" xmlns:wp="http://schemas.openxmlformats.org/drawingml/2006/wordprocessingDrawing" xmlns:w10="urn:schemas-microsoft-com:office:word" xmlns:w="http://schemas.openxmlformats.org/wordprocessingml/2006/main" xmlns:w14="http://schemas.microsoft.com/office/word/2010/wordml" xmlns:w15="http://schemas.microsoft.com/office/word/2012/wordml" xmlns:w16se="http://schemas.microsoft.com/office/word/2015/wordml/symex" xmlns:wpg="http://schemas.microsoft.com/office/word/2010/wordprocessingGroup" xmlns:wpi="http://schemas.microsoft.com/office/word/2010/wordprocessingInk" xmlns:wne="http://schemas.microsoft.com/office/word/2006/wordml" xmlns:wps="http://schemas.microsoft.com/office/word/2010/wordprocessingShape" mc:Ignorable="w14 w15 w16se wp14">
+<w:ftr xmlns:wpc="http://schemas.microsoft.com/office/word/2010/wordprocessingCanvas" xmlns:cx="http://schemas.microsoft.com/office/drawing/2014/chartex" xmlns:cx1="http://schemas.microsoft.com/office/drawing/2015/9/8/chartex" xmlns:mc="http://schemas.openxmlformats.org/markup-compatibility/2006" xmlns:o="urn:schemas-microsoft-com:office:office" xmlns:r="http://schemas.openxmlformats.org/officeDocument/2006/relationships" xmlns:m="http://schemas.openxmlformats.org/officeDocument/2006/math" xmlns:v="urn:schemas-microsoft-com:vml" xmlns:wp14="http://schemas.microsoft.com/office/word/2010/wordprocessingDrawing" xmlns:wp="http://schemas.openxmlformats.org/drawingml/2006/wordprocessingDrawing" xmlns:w10="urn:schemas-microsoft-com:office:word" xmlns:w="http://schemas.openxmlformats.org/wordprocessingml/2006/main" xmlns:w14="http://schemas.microsoft.com/office/word/2010/wordml" xmlns:w15="http://schemas.microsoft.com/office/word/2012/wordml" xmlns:w16se="http://schemas.microsoft.com/office/word/2015/wordml/symex" xmlns:wpg="http://schemas.microsoft.com/office/word/2010/wordprocessingGroup" xmlns:wpi="http://schemas.microsoft.com/office/word/2010/wordprocessingInk" xmlns:wne="http://schemas.microsoft.com/office/word/2006/wordml" xmlns:wps="http://schemas.microsoft.com/office/word/2010/wordprocessingShape" mc:Ignorable="w14 w15 w16se wp14">
   <w:p>
     <w:pPr>
-      <w:pStyle w:val="a3"/>
+      <w:pStyle w:val="Footer"/>
     </w:pPr>
     <w:r>
       <w:rPr>
@@ -23208,7 +23338,7 @@
   </w:p>
   <w:p>
     <w:pPr>
-      <w:pStyle w:val="a3"/>
+      <w:pStyle w:val="Footer"/>
     </w:pPr>
     <w:r>
       <w:rPr>
@@ -23238,7 +23368,7 @@
       <w:rPr>
         <w:noProof/>
       </w:rPr>
-      <w:t>2015-12-1</w:t>
+      <w:t>2015-12-4</w:t>
     </w:r>
     <w:r>
       <w:fldChar w:fldCharType="end"/>
@@ -23246,7 +23376,7 @@
   </w:p>
   <w:p>
     <w:pPr>
-      <w:pStyle w:val="a3"/>
+      <w:pStyle w:val="Footer"/>
     </w:pPr>
     <w:r>
       <w:rPr>
@@ -23265,77 +23395,77 @@
     </w:r>
     <w:r>
       <w:rPr>
-        <w:rStyle w:val="a4"/>
+        <w:rStyle w:val="PageNumber"/>
       </w:rPr>
       <w:fldChar w:fldCharType="begin"/>
     </w:r>
     <w:r>
       <w:rPr>
-        <w:rStyle w:val="a4"/>
+        <w:rStyle w:val="PageNumber"/>
       </w:rPr>
       <w:instrText xml:space="preserve"> NUMPAGES </w:instrText>
     </w:r>
     <w:r>
       <w:rPr>
-        <w:rStyle w:val="a4"/>
+        <w:rStyle w:val="PageNumber"/>
       </w:rPr>
       <w:fldChar w:fldCharType="separate"/>
     </w:r>
     <w:r>
       <w:rPr>
-        <w:rStyle w:val="a4"/>
+        <w:rStyle w:val="PageNumber"/>
         <w:noProof/>
       </w:rPr>
-      <w:t>9</w:t>
+      <w:t>10</w:t>
     </w:r>
     <w:r>
       <w:rPr>
-        <w:rStyle w:val="a4"/>
+        <w:rStyle w:val="PageNumber"/>
       </w:rPr>
       <w:fldChar w:fldCharType="end"/>
     </w:r>
     <w:r>
       <w:rPr>
-        <w:rStyle w:val="a4"/>
+        <w:rStyle w:val="PageNumber"/>
         <w:rFonts w:hint="eastAsia"/>
       </w:rPr>
       <w:t>--</w:t>
     </w:r>
     <w:r>
       <w:rPr>
-        <w:rStyle w:val="a4"/>
+        <w:rStyle w:val="PageNumber"/>
       </w:rPr>
       <w:fldChar w:fldCharType="begin"/>
     </w:r>
     <w:r>
       <w:rPr>
-        <w:rStyle w:val="a4"/>
+        <w:rStyle w:val="PageNumber"/>
       </w:rPr>
       <w:instrText xml:space="preserve"> PAGE </w:instrText>
     </w:r>
     <w:r>
       <w:rPr>
-        <w:rStyle w:val="a4"/>
+        <w:rStyle w:val="PageNumber"/>
       </w:rPr>
       <w:fldChar w:fldCharType="separate"/>
     </w:r>
     <w:r>
       <w:rPr>
-        <w:rStyle w:val="a4"/>
+        <w:rStyle w:val="PageNumber"/>
         <w:noProof/>
       </w:rPr>
-      <w:t>8</w:t>
+      <w:t>4</w:t>
     </w:r>
     <w:r>
       <w:rPr>
-        <w:rStyle w:val="a4"/>
+        <w:rStyle w:val="PageNumber"/>
       </w:rPr>
       <w:fldChar w:fldCharType="end"/>
     </w:r>
   </w:p>
   <w:p>
     <w:pPr>
-      <w:pStyle w:val="a3"/>
+      <w:pStyle w:val="Footer"/>
       <w:ind w:right="360"/>
     </w:pPr>
     <w:r>
@@ -23349,7 +23479,7 @@
 </file>
 
 <file path=word/footnotes.xml><?xml version="1.0" encoding="utf-8"?>
-<w:footnotes xmlns:wpc="http://schemas.microsoft.com/office/word/2010/wordprocessingCanvas" xmlns:cx="http://schemas.microsoft.com/office/drawing/2014/chartex" xmlns:mc="http://schemas.openxmlformats.org/markup-compatibility/2006" xmlns:o="urn:schemas-microsoft-com:office:office" xmlns:r="http://schemas.openxmlformats.org/officeDocument/2006/relationships" xmlns:m="http://schemas.openxmlformats.org/officeDocument/2006/math" xmlns:v="urn:schemas-microsoft-com:vml" xmlns:wp14="http://schemas.microsoft.com/office/word/2010/wordprocessingDrawing" xmlns:wp="http://schemas.openxmlformats.org/drawingml/2006/wordprocessingDrawing" xmlns:w10="urn:schemas-microsoft-com:office:word" xmlns:w="http://schemas.openxmlformats.org/wordprocessingml/2006/main" xmlns:w14="http://schemas.microsoft.com/office/word/2010/wordml" xmlns:w15="http://schemas.microsoft.com/office/word/2012/wordml" xmlns:w16se="http://schemas.microsoft.com/office/word/2015/wordml/symex" xmlns:wpg="http://schemas.microsoft.com/office/word/2010/wordprocessingGroup" xmlns:wpi="http://schemas.microsoft.com/office/word/2010/wordprocessingInk" xmlns:wne="http://schemas.microsoft.com/office/word/2006/wordml" xmlns:wps="http://schemas.microsoft.com/office/word/2010/wordprocessingShape" mc:Ignorable="w14 w15 w16se wp14">
+<w:footnotes xmlns:wpc="http://schemas.microsoft.com/office/word/2010/wordprocessingCanvas" xmlns:cx="http://schemas.microsoft.com/office/drawing/2014/chartex" xmlns:cx1="http://schemas.microsoft.com/office/drawing/2015/9/8/chartex" xmlns:mc="http://schemas.openxmlformats.org/markup-compatibility/2006" xmlns:o="urn:schemas-microsoft-com:office:office" xmlns:r="http://schemas.openxmlformats.org/officeDocument/2006/relationships" xmlns:m="http://schemas.openxmlformats.org/officeDocument/2006/math" xmlns:v="urn:schemas-microsoft-com:vml" xmlns:wp14="http://schemas.microsoft.com/office/word/2010/wordprocessingDrawing" xmlns:wp="http://schemas.openxmlformats.org/drawingml/2006/wordprocessingDrawing" xmlns:w10="urn:schemas-microsoft-com:office:word" xmlns:w="http://schemas.openxmlformats.org/wordprocessingml/2006/main" xmlns:w14="http://schemas.microsoft.com/office/word/2010/wordml" xmlns:w15="http://schemas.microsoft.com/office/word/2012/wordml" xmlns:w16se="http://schemas.microsoft.com/office/word/2015/wordml/symex" xmlns:wpg="http://schemas.microsoft.com/office/word/2010/wordprocessingGroup" xmlns:wpi="http://schemas.microsoft.com/office/word/2010/wordprocessingInk" xmlns:wne="http://schemas.microsoft.com/office/word/2006/wordml" xmlns:wps="http://schemas.microsoft.com/office/word/2010/wordprocessingShape" mc:Ignorable="w14 w15 w16se wp14">
   <w:footnote w:type="separator" w:id="-1">
     <w:p>
       <w:r>
@@ -23371,10 +23501,10 @@
 </file>
 
 <file path=word/header1.xml><?xml version="1.0" encoding="utf-8"?>
-<w:hdr xmlns:wpc="http://schemas.microsoft.com/office/word/2010/wordprocessingCanvas" xmlns:cx="http://schemas.microsoft.com/office/drawing/2014/chartex" xmlns:mc="http://schemas.openxmlformats.org/markup-compatibility/2006" xmlns:o="urn:schemas-microsoft-com:office:office" xmlns:r="http://schemas.openxmlformats.org/officeDocument/2006/relationships" xmlns:m="http://schemas.openxmlformats.org/officeDocument/2006/math" xmlns:v="urn:schemas-microsoft-com:vml" xmlns:wp14="http://schemas.microsoft.com/office/word/2010/wordprocessingDrawing" xmlns:wp="http://schemas.openxmlformats.org/drawingml/2006/wordprocessingDrawing" xmlns:w10="urn:schemas-microsoft-com:office:word" xmlns:w="http://schemas.openxmlformats.org/wordprocessingml/2006/main" xmlns:w14="http://schemas.microsoft.com/office/word/2010/wordml" xmlns:w15="http://schemas.microsoft.com/office/word/2012/wordml" xmlns:w16se="http://schemas.microsoft.com/office/word/2015/wordml/symex" xmlns:wpg="http://schemas.microsoft.com/office/word/2010/wordprocessingGroup" xmlns:wpi="http://schemas.microsoft.com/office/word/2010/wordprocessingInk" xmlns:wne="http://schemas.microsoft.com/office/word/2006/wordml" xmlns:wps="http://schemas.microsoft.com/office/word/2010/wordprocessingShape" mc:Ignorable="w14 w15 w16se wp14">
+<w:hdr xmlns:wpc="http://schemas.microsoft.com/office/word/2010/wordprocessingCanvas" xmlns:cx="http://schemas.microsoft.com/office/drawing/2014/chartex" xmlns:cx1="http://schemas.microsoft.com/office/drawing/2015/9/8/chartex" xmlns:mc="http://schemas.openxmlformats.org/markup-compatibility/2006" xmlns:o="urn:schemas-microsoft-com:office:office" xmlns:r="http://schemas.openxmlformats.org/officeDocument/2006/relationships" xmlns:m="http://schemas.openxmlformats.org/officeDocument/2006/math" xmlns:v="urn:schemas-microsoft-com:vml" xmlns:wp14="http://schemas.microsoft.com/office/word/2010/wordprocessingDrawing" xmlns:wp="http://schemas.openxmlformats.org/drawingml/2006/wordprocessingDrawing" xmlns:w10="urn:schemas-microsoft-com:office:word" xmlns:w="http://schemas.openxmlformats.org/wordprocessingml/2006/main" xmlns:w14="http://schemas.microsoft.com/office/word/2010/wordml" xmlns:w15="http://schemas.microsoft.com/office/word/2012/wordml" xmlns:w16se="http://schemas.microsoft.com/office/word/2015/wordml/symex" xmlns:wpg="http://schemas.microsoft.com/office/word/2010/wordprocessingGroup" xmlns:wpi="http://schemas.microsoft.com/office/word/2010/wordprocessingInk" xmlns:wne="http://schemas.microsoft.com/office/word/2006/wordml" xmlns:wps="http://schemas.microsoft.com/office/word/2010/wordprocessingShape" mc:Ignorable="w14 w15 w16se wp14">
   <w:p>
     <w:pPr>
-      <w:pStyle w:val="a5"/>
+      <w:pStyle w:val="Header"/>
       <w:jc w:val="both"/>
     </w:pPr>
     <w:r>
@@ -23386,13 +23516,13 @@
   </w:p>
   <w:p>
     <w:pPr>
-      <w:pStyle w:val="a5"/>
+      <w:pStyle w:val="Header"/>
       <w:jc w:val="both"/>
     </w:pPr>
   </w:p>
   <w:p>
     <w:pPr>
-      <w:pStyle w:val="a5"/>
+      <w:pStyle w:val="Header"/>
       <w:jc w:val="both"/>
     </w:pPr>
     <w:r>
@@ -23408,16 +23538,8 @@
       <w:rPr>
         <w:rFonts w:hint="eastAsia"/>
       </w:rPr>
-      <w:t>-01                                设计：</w:t>
+      <w:t>-01                                设计：李伟宾</w:t>
     </w:r>
-    <w:proofErr w:type="gramStart"/>
-    <w:r>
-      <w:rPr>
-        <w:rFonts w:hint="eastAsia"/>
-      </w:rPr>
-      <w:t>李伟宾</w:t>
-    </w:r>
-    <w:proofErr w:type="gramEnd"/>
     <w:r>
       <w:t xml:space="preserve"> </w:t>
     </w:r>
@@ -23430,7 +23552,7 @@
   </w:p>
   <w:p>
     <w:pPr>
-      <w:pStyle w:val="a5"/>
+      <w:pStyle w:val="Header"/>
       <w:jc w:val="both"/>
     </w:pPr>
     <w:r>
@@ -23531,7 +23653,7 @@
 </file>
 
 <file path=word/numbering.xml><?xml version="1.0" encoding="utf-8"?>
-<w:numbering xmlns:wpc="http://schemas.microsoft.com/office/word/2010/wordprocessingCanvas" xmlns:cx="http://schemas.microsoft.com/office/drawing/2014/chartex" xmlns:mc="http://schemas.openxmlformats.org/markup-compatibility/2006" xmlns:o="urn:schemas-microsoft-com:office:office" xmlns:r="http://schemas.openxmlformats.org/officeDocument/2006/relationships" xmlns:m="http://schemas.openxmlformats.org/officeDocument/2006/math" xmlns:v="urn:schemas-microsoft-com:vml" xmlns:wp14="http://schemas.microsoft.com/office/word/2010/wordprocessingDrawing" xmlns:wp="http://schemas.openxmlformats.org/drawingml/2006/wordprocessingDrawing" xmlns:w10="urn:schemas-microsoft-com:office:word" xmlns:w="http://schemas.openxmlformats.org/wordprocessingml/2006/main" xmlns:w14="http://schemas.microsoft.com/office/word/2010/wordml" xmlns:w15="http://schemas.microsoft.com/office/word/2012/wordml" xmlns:w16se="http://schemas.microsoft.com/office/word/2015/wordml/symex" xmlns:wpg="http://schemas.microsoft.com/office/word/2010/wordprocessingGroup" xmlns:wpi="http://schemas.microsoft.com/office/word/2010/wordprocessingInk" xmlns:wne="http://schemas.microsoft.com/office/word/2006/wordml" xmlns:wps="http://schemas.microsoft.com/office/word/2010/wordprocessingShape" mc:Ignorable="w14 w15 w16se wp14">
+<w:numbering xmlns:wpc="http://schemas.microsoft.com/office/word/2010/wordprocessingCanvas" xmlns:cx="http://schemas.microsoft.com/office/drawing/2014/chartex" xmlns:cx1="http://schemas.microsoft.com/office/drawing/2015/9/8/chartex" xmlns:mc="http://schemas.openxmlformats.org/markup-compatibility/2006" xmlns:o="urn:schemas-microsoft-com:office:office" xmlns:r="http://schemas.openxmlformats.org/officeDocument/2006/relationships" xmlns:m="http://schemas.openxmlformats.org/officeDocument/2006/math" xmlns:v="urn:schemas-microsoft-com:vml" xmlns:wp14="http://schemas.microsoft.com/office/word/2010/wordprocessingDrawing" xmlns:wp="http://schemas.openxmlformats.org/drawingml/2006/wordprocessingDrawing" xmlns:w10="urn:schemas-microsoft-com:office:word" xmlns:w="http://schemas.openxmlformats.org/wordprocessingml/2006/main" xmlns:w14="http://schemas.microsoft.com/office/word/2010/wordml" xmlns:w15="http://schemas.microsoft.com/office/word/2012/wordml" xmlns:w16se="http://schemas.microsoft.com/office/word/2015/wordml/symex" xmlns:wpg="http://schemas.microsoft.com/office/word/2010/wordprocessingGroup" xmlns:wpi="http://schemas.microsoft.com/office/word/2010/wordprocessingInk" xmlns:wne="http://schemas.microsoft.com/office/word/2006/wordml" xmlns:wps="http://schemas.microsoft.com/office/word/2010/wordprocessingShape" mc:Ignorable="w14 w15 w16se wp14">
   <w:abstractNum w:abstractNumId="0" w15:restartNumberingAfterBreak="0">
     <w:nsid w:val="06CC72C3"/>
     <w:multiLevelType w:val="singleLevel"/>
@@ -23553,6 +23675,523 @@
     </w:lvl>
   </w:abstractNum>
   <w:abstractNum w:abstractNumId="1" w15:restartNumberingAfterBreak="0">
+    <w:nsid w:val="322441EC"/>
+    <w:multiLevelType w:val="hybridMultilevel"/>
+    <w:tmpl w:val="38440DAE"/>
+    <w:lvl w:ilvl="0" w:tplc="04090001">
+      <w:start w:val="1"/>
+      <w:numFmt w:val="bullet"/>
+      <w:lvlText w:val=""/>
+      <w:lvlJc w:val="left"/>
+      <w:pPr>
+        <w:ind w:left="720" w:hanging="360"/>
+      </w:pPr>
+      <w:rPr>
+        <w:rFonts w:ascii="Symbol" w:hAnsi="Symbol" w:hint="default"/>
+      </w:rPr>
+    </w:lvl>
+    <w:lvl w:ilvl="1" w:tplc="04090003" w:tentative="1">
+      <w:start w:val="1"/>
+      <w:numFmt w:val="bullet"/>
+      <w:lvlText w:val="o"/>
+      <w:lvlJc w:val="left"/>
+      <w:pPr>
+        <w:ind w:left="1440" w:hanging="360"/>
+      </w:pPr>
+      <w:rPr>
+        <w:rFonts w:ascii="Courier New" w:hAnsi="Courier New" w:cs="Courier New" w:hint="default"/>
+      </w:rPr>
+    </w:lvl>
+    <w:lvl w:ilvl="2" w:tplc="04090005" w:tentative="1">
+      <w:start w:val="1"/>
+      <w:numFmt w:val="bullet"/>
+      <w:lvlText w:val=""/>
+      <w:lvlJc w:val="left"/>
+      <w:pPr>
+        <w:ind w:left="2160" w:hanging="360"/>
+      </w:pPr>
+      <w:rPr>
+        <w:rFonts w:ascii="Wingdings" w:hAnsi="Wingdings" w:hint="default"/>
+      </w:rPr>
+    </w:lvl>
+    <w:lvl w:ilvl="3" w:tplc="04090001" w:tentative="1">
+      <w:start w:val="1"/>
+      <w:numFmt w:val="bullet"/>
+      <w:lvlText w:val=""/>
+      <w:lvlJc w:val="left"/>
+      <w:pPr>
+        <w:ind w:left="2880" w:hanging="360"/>
+      </w:pPr>
+      <w:rPr>
+        <w:rFonts w:ascii="Symbol" w:hAnsi="Symbol" w:hint="default"/>
+      </w:rPr>
+    </w:lvl>
+    <w:lvl w:ilvl="4" w:tplc="04090003" w:tentative="1">
+      <w:start w:val="1"/>
+      <w:numFmt w:val="bullet"/>
+      <w:lvlText w:val="o"/>
+      <w:lvlJc w:val="left"/>
+      <w:pPr>
+        <w:ind w:left="3600" w:hanging="360"/>
+      </w:pPr>
+      <w:rPr>
+        <w:rFonts w:ascii="Courier New" w:hAnsi="Courier New" w:cs="Courier New" w:hint="default"/>
+      </w:rPr>
+    </w:lvl>
+    <w:lvl w:ilvl="5" w:tplc="04090005" w:tentative="1">
+      <w:start w:val="1"/>
+      <w:numFmt w:val="bullet"/>
+      <w:lvlText w:val=""/>
+      <w:lvlJc w:val="left"/>
+      <w:pPr>
+        <w:ind w:left="4320" w:hanging="360"/>
+      </w:pPr>
+      <w:rPr>
+        <w:rFonts w:ascii="Wingdings" w:hAnsi="Wingdings" w:hint="default"/>
+      </w:rPr>
+    </w:lvl>
+    <w:lvl w:ilvl="6" w:tplc="04090001" w:tentative="1">
+      <w:start w:val="1"/>
+      <w:numFmt w:val="bullet"/>
+      <w:lvlText w:val=""/>
+      <w:lvlJc w:val="left"/>
+      <w:pPr>
+        <w:ind w:left="5040" w:hanging="360"/>
+      </w:pPr>
+      <w:rPr>
+        <w:rFonts w:ascii="Symbol" w:hAnsi="Symbol" w:hint="default"/>
+      </w:rPr>
+    </w:lvl>
+    <w:lvl w:ilvl="7" w:tplc="04090003" w:tentative="1">
+      <w:start w:val="1"/>
+      <w:numFmt w:val="bullet"/>
+      <w:lvlText w:val="o"/>
+      <w:lvlJc w:val="left"/>
+      <w:pPr>
+        <w:ind w:left="5760" w:hanging="360"/>
+      </w:pPr>
+      <w:rPr>
+        <w:rFonts w:ascii="Courier New" w:hAnsi="Courier New" w:cs="Courier New" w:hint="default"/>
+      </w:rPr>
+    </w:lvl>
+    <w:lvl w:ilvl="8" w:tplc="04090005" w:tentative="1">
+      <w:start w:val="1"/>
+      <w:numFmt w:val="bullet"/>
+      <w:lvlText w:val=""/>
+      <w:lvlJc w:val="left"/>
+      <w:pPr>
+        <w:ind w:left="6480" w:hanging="360"/>
+      </w:pPr>
+      <w:rPr>
+        <w:rFonts w:ascii="Wingdings" w:hAnsi="Wingdings" w:hint="default"/>
+      </w:rPr>
+    </w:lvl>
+  </w:abstractNum>
+  <w:abstractNum w:abstractNumId="2" w15:restartNumberingAfterBreak="0">
+    <w:nsid w:val="42614A5F"/>
+    <w:multiLevelType w:val="hybridMultilevel"/>
+    <w:tmpl w:val="6ED2C9EE"/>
+    <w:lvl w:ilvl="0" w:tplc="C3B6A3A4">
+      <w:start w:val="1"/>
+      <w:numFmt w:val="decimal"/>
+      <w:lvlText w:val="(%1)"/>
+      <w:lvlJc w:val="left"/>
+      <w:pPr>
+        <w:ind w:left="720" w:hanging="360"/>
+      </w:pPr>
+      <w:rPr>
+        <w:rFonts w:hint="default"/>
+      </w:rPr>
+    </w:lvl>
+    <w:lvl w:ilvl="1" w:tplc="04090019" w:tentative="1">
+      <w:start w:val="1"/>
+      <w:numFmt w:val="lowerLetter"/>
+      <w:lvlText w:val="%2."/>
+      <w:lvlJc w:val="left"/>
+      <w:pPr>
+        <w:ind w:left="1440" w:hanging="360"/>
+      </w:pPr>
+    </w:lvl>
+    <w:lvl w:ilvl="2" w:tplc="0409001B" w:tentative="1">
+      <w:start w:val="1"/>
+      <w:numFmt w:val="lowerRoman"/>
+      <w:lvlText w:val="%3."/>
+      <w:lvlJc w:val="right"/>
+      <w:pPr>
+        <w:ind w:left="2160" w:hanging="180"/>
+      </w:pPr>
+    </w:lvl>
+    <w:lvl w:ilvl="3" w:tplc="0409000F" w:tentative="1">
+      <w:start w:val="1"/>
+      <w:numFmt w:val="decimal"/>
+      <w:lvlText w:val="%4."/>
+      <w:lvlJc w:val="left"/>
+      <w:pPr>
+        <w:ind w:left="2880" w:hanging="360"/>
+      </w:pPr>
+    </w:lvl>
+    <w:lvl w:ilvl="4" w:tplc="04090019" w:tentative="1">
+      <w:start w:val="1"/>
+      <w:numFmt w:val="lowerLetter"/>
+      <w:lvlText w:val="%5."/>
+      <w:lvlJc w:val="left"/>
+      <w:pPr>
+        <w:ind w:left="3600" w:hanging="360"/>
+      </w:pPr>
+    </w:lvl>
+    <w:lvl w:ilvl="5" w:tplc="0409001B" w:tentative="1">
+      <w:start w:val="1"/>
+      <w:numFmt w:val="lowerRoman"/>
+      <w:lvlText w:val="%6."/>
+      <w:lvlJc w:val="right"/>
+      <w:pPr>
+        <w:ind w:left="4320" w:hanging="180"/>
+      </w:pPr>
+    </w:lvl>
+    <w:lvl w:ilvl="6" w:tplc="0409000F" w:tentative="1">
+      <w:start w:val="1"/>
+      <w:numFmt w:val="decimal"/>
+      <w:lvlText w:val="%7."/>
+      <w:lvlJc w:val="left"/>
+      <w:pPr>
+        <w:ind w:left="5040" w:hanging="360"/>
+      </w:pPr>
+    </w:lvl>
+    <w:lvl w:ilvl="7" w:tplc="04090019" w:tentative="1">
+      <w:start w:val="1"/>
+      <w:numFmt w:val="lowerLetter"/>
+      <w:lvlText w:val="%8."/>
+      <w:lvlJc w:val="left"/>
+      <w:pPr>
+        <w:ind w:left="5760" w:hanging="360"/>
+      </w:pPr>
+    </w:lvl>
+    <w:lvl w:ilvl="8" w:tplc="0409001B" w:tentative="1">
+      <w:start w:val="1"/>
+      <w:numFmt w:val="lowerRoman"/>
+      <w:lvlText w:val="%9."/>
+      <w:lvlJc w:val="right"/>
+      <w:pPr>
+        <w:ind w:left="6480" w:hanging="180"/>
+      </w:pPr>
+    </w:lvl>
+  </w:abstractNum>
+  <w:abstractNum w:abstractNumId="3" w15:restartNumberingAfterBreak="0">
+    <w:nsid w:val="49493F3B"/>
+    <w:multiLevelType w:val="hybridMultilevel"/>
+    <w:tmpl w:val="6B0C202A"/>
+    <w:lvl w:ilvl="0" w:tplc="0409000F">
+      <w:start w:val="1"/>
+      <w:numFmt w:val="decimal"/>
+      <w:lvlText w:val="%1."/>
+      <w:lvlJc w:val="left"/>
+      <w:pPr>
+        <w:ind w:left="720" w:hanging="360"/>
+      </w:pPr>
+      <w:rPr>
+        <w:rFonts w:hint="default"/>
+      </w:rPr>
+    </w:lvl>
+    <w:lvl w:ilvl="1" w:tplc="04090019" w:tentative="1">
+      <w:start w:val="1"/>
+      <w:numFmt w:val="lowerLetter"/>
+      <w:lvlText w:val="%2."/>
+      <w:lvlJc w:val="left"/>
+      <w:pPr>
+        <w:ind w:left="1440" w:hanging="360"/>
+      </w:pPr>
+    </w:lvl>
+    <w:lvl w:ilvl="2" w:tplc="0409001B" w:tentative="1">
+      <w:start w:val="1"/>
+      <w:numFmt w:val="lowerRoman"/>
+      <w:lvlText w:val="%3."/>
+      <w:lvlJc w:val="right"/>
+      <w:pPr>
+        <w:ind w:left="2160" w:hanging="180"/>
+      </w:pPr>
+    </w:lvl>
+    <w:lvl w:ilvl="3" w:tplc="0409000F" w:tentative="1">
+      <w:start w:val="1"/>
+      <w:numFmt w:val="decimal"/>
+      <w:lvlText w:val="%4."/>
+      <w:lvlJc w:val="left"/>
+      <w:pPr>
+        <w:ind w:left="2880" w:hanging="360"/>
+      </w:pPr>
+    </w:lvl>
+    <w:lvl w:ilvl="4" w:tplc="04090019" w:tentative="1">
+      <w:start w:val="1"/>
+      <w:numFmt w:val="lowerLetter"/>
+      <w:lvlText w:val="%5."/>
+      <w:lvlJc w:val="left"/>
+      <w:pPr>
+        <w:ind w:left="3600" w:hanging="360"/>
+      </w:pPr>
+    </w:lvl>
+    <w:lvl w:ilvl="5" w:tplc="0409001B" w:tentative="1">
+      <w:start w:val="1"/>
+      <w:numFmt w:val="lowerRoman"/>
+      <w:lvlText w:val="%6."/>
+      <w:lvlJc w:val="right"/>
+      <w:pPr>
+        <w:ind w:left="4320" w:hanging="180"/>
+      </w:pPr>
+    </w:lvl>
+    <w:lvl w:ilvl="6" w:tplc="0409000F" w:tentative="1">
+      <w:start w:val="1"/>
+      <w:numFmt w:val="decimal"/>
+      <w:lvlText w:val="%7."/>
+      <w:lvlJc w:val="left"/>
+      <w:pPr>
+        <w:ind w:left="5040" w:hanging="360"/>
+      </w:pPr>
+    </w:lvl>
+    <w:lvl w:ilvl="7" w:tplc="04090019" w:tentative="1">
+      <w:start w:val="1"/>
+      <w:numFmt w:val="lowerLetter"/>
+      <w:lvlText w:val="%8."/>
+      <w:lvlJc w:val="left"/>
+      <w:pPr>
+        <w:ind w:left="5760" w:hanging="360"/>
+      </w:pPr>
+    </w:lvl>
+    <w:lvl w:ilvl="8" w:tplc="0409001B" w:tentative="1">
+      <w:start w:val="1"/>
+      <w:numFmt w:val="lowerRoman"/>
+      <w:lvlText w:val="%9."/>
+      <w:lvlJc w:val="right"/>
+      <w:pPr>
+        <w:ind w:left="6480" w:hanging="180"/>
+      </w:pPr>
+    </w:lvl>
+  </w:abstractNum>
+  <w:abstractNum w:abstractNumId="4" w15:restartNumberingAfterBreak="0">
+    <w:nsid w:val="5D857C22"/>
+    <w:multiLevelType w:val="hybridMultilevel"/>
+    <w:tmpl w:val="F4C238B8"/>
+    <w:lvl w:ilvl="0" w:tplc="04090001">
+      <w:start w:val="1"/>
+      <w:numFmt w:val="bullet"/>
+      <w:lvlText w:val=""/>
+      <w:lvlJc w:val="left"/>
+      <w:pPr>
+        <w:ind w:left="720" w:hanging="360"/>
+      </w:pPr>
+      <w:rPr>
+        <w:rFonts w:ascii="Symbol" w:hAnsi="Symbol" w:hint="default"/>
+      </w:rPr>
+    </w:lvl>
+    <w:lvl w:ilvl="1" w:tplc="04090003" w:tentative="1">
+      <w:start w:val="1"/>
+      <w:numFmt w:val="bullet"/>
+      <w:lvlText w:val="o"/>
+      <w:lvlJc w:val="left"/>
+      <w:pPr>
+        <w:ind w:left="1440" w:hanging="360"/>
+      </w:pPr>
+      <w:rPr>
+        <w:rFonts w:ascii="Courier New" w:hAnsi="Courier New" w:cs="Courier New" w:hint="default"/>
+      </w:rPr>
+    </w:lvl>
+    <w:lvl w:ilvl="2" w:tplc="04090005" w:tentative="1">
+      <w:start w:val="1"/>
+      <w:numFmt w:val="bullet"/>
+      <w:lvlText w:val=""/>
+      <w:lvlJc w:val="left"/>
+      <w:pPr>
+        <w:ind w:left="2160" w:hanging="360"/>
+      </w:pPr>
+      <w:rPr>
+        <w:rFonts w:ascii="Wingdings" w:hAnsi="Wingdings" w:hint="default"/>
+      </w:rPr>
+    </w:lvl>
+    <w:lvl w:ilvl="3" w:tplc="04090001" w:tentative="1">
+      <w:start w:val="1"/>
+      <w:numFmt w:val="bullet"/>
+      <w:lvlText w:val=""/>
+      <w:lvlJc w:val="left"/>
+      <w:pPr>
+        <w:ind w:left="2880" w:hanging="360"/>
+      </w:pPr>
+      <w:rPr>
+        <w:rFonts w:ascii="Symbol" w:hAnsi="Symbol" w:hint="default"/>
+      </w:rPr>
+    </w:lvl>
+    <w:lvl w:ilvl="4" w:tplc="04090003" w:tentative="1">
+      <w:start w:val="1"/>
+      <w:numFmt w:val="bullet"/>
+      <w:lvlText w:val="o"/>
+      <w:lvlJc w:val="left"/>
+      <w:pPr>
+        <w:ind w:left="3600" w:hanging="360"/>
+      </w:pPr>
+      <w:rPr>
+        <w:rFonts w:ascii="Courier New" w:hAnsi="Courier New" w:cs="Courier New" w:hint="default"/>
+      </w:rPr>
+    </w:lvl>
+    <w:lvl w:ilvl="5" w:tplc="04090005" w:tentative="1">
+      <w:start w:val="1"/>
+      <w:numFmt w:val="bullet"/>
+      <w:lvlText w:val=""/>
+      <w:lvlJc w:val="left"/>
+      <w:pPr>
+        <w:ind w:left="4320" w:hanging="360"/>
+      </w:pPr>
+      <w:rPr>
+        <w:rFonts w:ascii="Wingdings" w:hAnsi="Wingdings" w:hint="default"/>
+      </w:rPr>
+    </w:lvl>
+    <w:lvl w:ilvl="6" w:tplc="04090001" w:tentative="1">
+      <w:start w:val="1"/>
+      <w:numFmt w:val="bullet"/>
+      <w:lvlText w:val=""/>
+      <w:lvlJc w:val="left"/>
+      <w:pPr>
+        <w:ind w:left="5040" w:hanging="360"/>
+      </w:pPr>
+      <w:rPr>
+        <w:rFonts w:ascii="Symbol" w:hAnsi="Symbol" w:hint="default"/>
+      </w:rPr>
+    </w:lvl>
+    <w:lvl w:ilvl="7" w:tplc="04090003" w:tentative="1">
+      <w:start w:val="1"/>
+      <w:numFmt w:val="bullet"/>
+      <w:lvlText w:val="o"/>
+      <w:lvlJc w:val="left"/>
+      <w:pPr>
+        <w:ind w:left="5760" w:hanging="360"/>
+      </w:pPr>
+      <w:rPr>
+        <w:rFonts w:ascii="Courier New" w:hAnsi="Courier New" w:cs="Courier New" w:hint="default"/>
+      </w:rPr>
+    </w:lvl>
+    <w:lvl w:ilvl="8" w:tplc="04090005" w:tentative="1">
+      <w:start w:val="1"/>
+      <w:numFmt w:val="bullet"/>
+      <w:lvlText w:val=""/>
+      <w:lvlJc w:val="left"/>
+      <w:pPr>
+        <w:ind w:left="6480" w:hanging="360"/>
+      </w:pPr>
+      <w:rPr>
+        <w:rFonts w:ascii="Wingdings" w:hAnsi="Wingdings" w:hint="default"/>
+      </w:rPr>
+    </w:lvl>
+  </w:abstractNum>
+  <w:abstractNum w:abstractNumId="5" w15:restartNumberingAfterBreak="0">
+    <w:nsid w:val="63B61462"/>
+    <w:multiLevelType w:val="hybridMultilevel"/>
+    <w:tmpl w:val="488EFF98"/>
+    <w:lvl w:ilvl="0" w:tplc="04090001">
+      <w:start w:val="1"/>
+      <w:numFmt w:val="bullet"/>
+      <w:lvlText w:val=""/>
+      <w:lvlJc w:val="left"/>
+      <w:pPr>
+        <w:ind w:left="720" w:hanging="360"/>
+      </w:pPr>
+      <w:rPr>
+        <w:rFonts w:ascii="Symbol" w:hAnsi="Symbol" w:hint="default"/>
+      </w:rPr>
+    </w:lvl>
+    <w:lvl w:ilvl="1" w:tplc="04090003" w:tentative="1">
+      <w:start w:val="1"/>
+      <w:numFmt w:val="bullet"/>
+      <w:lvlText w:val="o"/>
+      <w:lvlJc w:val="left"/>
+      <w:pPr>
+        <w:ind w:left="1440" w:hanging="360"/>
+      </w:pPr>
+      <w:rPr>
+        <w:rFonts w:ascii="Courier New" w:hAnsi="Courier New" w:cs="Courier New" w:hint="default"/>
+      </w:rPr>
+    </w:lvl>
+    <w:lvl w:ilvl="2" w:tplc="04090005" w:tentative="1">
+      <w:start w:val="1"/>
+      <w:numFmt w:val="bullet"/>
+      <w:lvlText w:val=""/>
+      <w:lvlJc w:val="left"/>
+      <w:pPr>
+        <w:ind w:left="2160" w:hanging="360"/>
+      </w:pPr>
+      <w:rPr>
+        <w:rFonts w:ascii="Wingdings" w:hAnsi="Wingdings" w:hint="default"/>
+      </w:rPr>
+    </w:lvl>
+    <w:lvl w:ilvl="3" w:tplc="04090001" w:tentative="1">
+      <w:start w:val="1"/>
+      <w:numFmt w:val="bullet"/>
+      <w:lvlText w:val=""/>
+      <w:lvlJc w:val="left"/>
+      <w:pPr>
+        <w:ind w:left="2880" w:hanging="360"/>
+      </w:pPr>
+      <w:rPr>
+        <w:rFonts w:ascii="Symbol" w:hAnsi="Symbol" w:hint="default"/>
+      </w:rPr>
+    </w:lvl>
+    <w:lvl w:ilvl="4" w:tplc="04090003" w:tentative="1">
+      <w:start w:val="1"/>
+      <w:numFmt w:val="bullet"/>
+      <w:lvlText w:val="o"/>
+      <w:lvlJc w:val="left"/>
+      <w:pPr>
+        <w:ind w:left="3600" w:hanging="360"/>
+      </w:pPr>
+      <w:rPr>
+        <w:rFonts w:ascii="Courier New" w:hAnsi="Courier New" w:cs="Courier New" w:hint="default"/>
+      </w:rPr>
+    </w:lvl>
+    <w:lvl w:ilvl="5" w:tplc="04090005" w:tentative="1">
+      <w:start w:val="1"/>
+      <w:numFmt w:val="bullet"/>
+      <w:lvlText w:val=""/>
+      <w:lvlJc w:val="left"/>
+      <w:pPr>
+        <w:ind w:left="4320" w:hanging="360"/>
+      </w:pPr>
+      <w:rPr>
+        <w:rFonts w:ascii="Wingdings" w:hAnsi="Wingdings" w:hint="default"/>
+      </w:rPr>
+    </w:lvl>
+    <w:lvl w:ilvl="6" w:tplc="04090001" w:tentative="1">
+      <w:start w:val="1"/>
+      <w:numFmt w:val="bullet"/>
+      <w:lvlText w:val=""/>
+      <w:lvlJc w:val="left"/>
+      <w:pPr>
+        <w:ind w:left="5040" w:hanging="360"/>
+      </w:pPr>
+      <w:rPr>
+        <w:rFonts w:ascii="Symbol" w:hAnsi="Symbol" w:hint="default"/>
+      </w:rPr>
+    </w:lvl>
+    <w:lvl w:ilvl="7" w:tplc="04090003" w:tentative="1">
+      <w:start w:val="1"/>
+      <w:numFmt w:val="bullet"/>
+      <w:lvlText w:val="o"/>
+      <w:lvlJc w:val="left"/>
+      <w:pPr>
+        <w:ind w:left="5760" w:hanging="360"/>
+      </w:pPr>
+      <w:rPr>
+        <w:rFonts w:ascii="Courier New" w:hAnsi="Courier New" w:cs="Courier New" w:hint="default"/>
+      </w:rPr>
+    </w:lvl>
+    <w:lvl w:ilvl="8" w:tplc="04090005" w:tentative="1">
+      <w:start w:val="1"/>
+      <w:numFmt w:val="bullet"/>
+      <w:lvlText w:val=""/>
+      <w:lvlJc w:val="left"/>
+      <w:pPr>
+        <w:ind w:left="6480" w:hanging="360"/>
+      </w:pPr>
+      <w:rPr>
+        <w:rFonts w:ascii="Wingdings" w:hAnsi="Wingdings" w:hint="default"/>
+      </w:rPr>
+    </w:lvl>
+  </w:abstractNum>
+  <w:abstractNum w:abstractNumId="6" w15:restartNumberingAfterBreak="0">
     <w:nsid w:val="65B92686"/>
     <w:multiLevelType w:val="multilevel"/>
     <w:tmpl w:val="4BCAD5B0"/>
@@ -23665,7 +24304,7 @@
       </w:pPr>
     </w:lvl>
   </w:abstractNum>
-  <w:abstractNum w:abstractNumId="2" w15:restartNumberingAfterBreak="0">
+  <w:abstractNum w:abstractNumId="7" w15:restartNumberingAfterBreak="0">
     <w:nsid w:val="6C413858"/>
     <w:multiLevelType w:val="hybridMultilevel"/>
     <w:tmpl w:val="B7E8F596"/>
@@ -23757,7 +24396,7 @@
       </w:pPr>
     </w:lvl>
   </w:abstractNum>
-  <w:abstractNum w:abstractNumId="3" w15:restartNumberingAfterBreak="0">
+  <w:abstractNum w:abstractNumId="8" w15:restartNumberingAfterBreak="0">
     <w:nsid w:val="7463522B"/>
     <w:multiLevelType w:val="hybridMultilevel"/>
     <w:tmpl w:val="E398E27A"/>
@@ -23847,13 +24486,28 @@
     <w:abstractNumId w:val="0"/>
   </w:num>
   <w:num w:numId="2">
+    <w:abstractNumId w:val="6"/>
+  </w:num>
+  <w:num w:numId="3">
+    <w:abstractNumId w:val="8"/>
+  </w:num>
+  <w:num w:numId="4">
+    <w:abstractNumId w:val="7"/>
+  </w:num>
+  <w:num w:numId="5">
+    <w:abstractNumId w:val="2"/>
+  </w:num>
+  <w:num w:numId="6">
     <w:abstractNumId w:val="1"/>
   </w:num>
-  <w:num w:numId="3">
+  <w:num w:numId="7">
+    <w:abstractNumId w:val="5"/>
+  </w:num>
+  <w:num w:numId="8">
+    <w:abstractNumId w:val="4"/>
+  </w:num>
+  <w:num w:numId="9">
     <w:abstractNumId w:val="3"/>
-  </w:num>
-  <w:num w:numId="4">
-    <w:abstractNumId w:val="2"/>
   </w:num>
 </w:numbering>
 </file>
@@ -24242,7 +24896,7 @@
     <w:lsdException w:name="List Table 6 Colorful Accent 6" w:uiPriority="51"/>
     <w:lsdException w:name="List Table 7 Colorful Accent 6" w:uiPriority="52"/>
   </w:latentStyles>
-  <w:style w:type="paragraph" w:default="1" w:styleId="a">
+  <w:style w:type="paragraph" w:default="1" w:styleId="Normal">
     <w:name w:val="Normal"/>
     <w:qFormat/>
     <w:pPr>
@@ -24256,11 +24910,11 @@
       <w:szCs w:val="24"/>
     </w:rPr>
   </w:style>
-  <w:style w:type="paragraph" w:styleId="1">
+  <w:style w:type="paragraph" w:styleId="Heading1">
     <w:name w:val="heading 1"/>
-    <w:basedOn w:val="a"/>
-    <w:next w:val="a"/>
-    <w:link w:val="10"/>
+    <w:basedOn w:val="Normal"/>
+    <w:next w:val="Normal"/>
+    <w:link w:val="Heading1Char"/>
     <w:uiPriority w:val="9"/>
     <w:qFormat/>
     <w:rsid w:val="00D26AD0"/>
@@ -24278,11 +24932,11 @@
       <w:szCs w:val="44"/>
     </w:rPr>
   </w:style>
-  <w:style w:type="paragraph" w:styleId="2">
+  <w:style w:type="paragraph" w:styleId="Heading2">
     <w:name w:val="heading 2"/>
-    <w:basedOn w:val="a"/>
-    <w:next w:val="a"/>
-    <w:link w:val="20"/>
+    <w:basedOn w:val="Normal"/>
+    <w:next w:val="Normal"/>
+    <w:link w:val="Heading2Char"/>
     <w:uiPriority w:val="9"/>
     <w:unhideWhenUsed/>
     <w:qFormat/>
@@ -24301,13 +24955,34 @@
       <w:szCs w:val="32"/>
     </w:rPr>
   </w:style>
-  <w:style w:type="character" w:default="1" w:styleId="a0">
+  <w:style w:type="paragraph" w:styleId="Heading3">
+    <w:name w:val="heading 3"/>
+    <w:basedOn w:val="Normal"/>
+    <w:next w:val="Normal"/>
+    <w:link w:val="Heading3Char"/>
+    <w:uiPriority w:val="9"/>
+    <w:unhideWhenUsed/>
+    <w:qFormat/>
+    <w:rsid w:val="008841A3"/>
+    <w:pPr>
+      <w:keepNext/>
+      <w:keepLines/>
+      <w:spacing w:before="40"/>
+      <w:outlineLvl w:val="2"/>
+    </w:pPr>
+    <w:rPr>
+      <w:rFonts w:asciiTheme="majorHAnsi" w:eastAsiaTheme="majorEastAsia" w:hAnsiTheme="majorHAnsi" w:cstheme="majorBidi"/>
+      <w:color w:val="1F4D78" w:themeColor="accent1" w:themeShade="7F"/>
+      <w:sz w:val="24"/>
+    </w:rPr>
+  </w:style>
+  <w:style w:type="character" w:default="1" w:styleId="DefaultParagraphFont">
     <w:name w:val="Default Paragraph Font"/>
     <w:uiPriority w:val="1"/>
     <w:semiHidden/>
     <w:unhideWhenUsed/>
   </w:style>
-  <w:style w:type="table" w:default="1" w:styleId="a1">
+  <w:style w:type="table" w:default="1" w:styleId="TableNormal">
     <w:name w:val="Normal Table"/>
     <w:uiPriority w:val="99"/>
     <w:semiHidden/>
@@ -24322,15 +24997,15 @@
       </w:tblCellMar>
     </w:tblPr>
   </w:style>
-  <w:style w:type="numbering" w:default="1" w:styleId="a2">
+  <w:style w:type="numbering" w:default="1" w:styleId="NoList">
     <w:name w:val="No List"/>
     <w:uiPriority w:val="99"/>
     <w:semiHidden/>
     <w:unhideWhenUsed/>
   </w:style>
-  <w:style w:type="paragraph" w:styleId="a3">
+  <w:style w:type="paragraph" w:styleId="Footer">
     <w:name w:val="footer"/>
-    <w:basedOn w:val="a"/>
+    <w:basedOn w:val="Normal"/>
     <w:semiHidden/>
     <w:pPr>
       <w:tabs>
@@ -24345,14 +25020,14 @@
       <w:szCs w:val="18"/>
     </w:rPr>
   </w:style>
-  <w:style w:type="character" w:styleId="a4">
+  <w:style w:type="character" w:styleId="PageNumber">
     <w:name w:val="page number"/>
-    <w:basedOn w:val="a0"/>
+    <w:basedOn w:val="DefaultParagraphFont"/>
     <w:semiHidden/>
   </w:style>
-  <w:style w:type="paragraph" w:styleId="a5">
+  <w:style w:type="paragraph" w:styleId="Header">
     <w:name w:val="header"/>
-    <w:basedOn w:val="a"/>
+    <w:basedOn w:val="Normal"/>
     <w:semiHidden/>
     <w:pPr>
       <w:pBdr>
@@ -24370,9 +25045,9 @@
       <w:szCs w:val="18"/>
     </w:rPr>
   </w:style>
-  <w:style w:type="paragraph" w:styleId="a6">
+  <w:style w:type="paragraph" w:styleId="BodyText">
     <w:name w:val="Body Text"/>
-    <w:basedOn w:val="a"/>
+    <w:basedOn w:val="Normal"/>
     <w:semiHidden/>
     <w:rPr>
       <w:rFonts w:ascii="Times New Roman" w:hAnsi="Times New Roman"/>
@@ -24380,7 +25055,7 @@
       <w:szCs w:val="20"/>
     </w:rPr>
   </w:style>
-  <w:style w:type="paragraph" w:styleId="a7">
+  <w:style w:type="paragraph" w:styleId="Revision">
     <w:name w:val="Revision"/>
     <w:hidden/>
     <w:uiPriority w:val="99"/>
@@ -24393,9 +25068,9 @@
       <w:szCs w:val="24"/>
     </w:rPr>
   </w:style>
-  <w:style w:type="table" w:styleId="a8">
+  <w:style w:type="table" w:styleId="TableGrid">
     <w:name w:val="Table Grid"/>
-    <w:basedOn w:val="a1"/>
+    <w:basedOn w:val="TableNormal"/>
     <w:uiPriority w:val="59"/>
     <w:rsid w:val="00EC5B18"/>
     <w:tblPr>
@@ -24409,9 +25084,9 @@
       </w:tblBorders>
     </w:tblPr>
   </w:style>
-  <w:style w:type="table" w:styleId="1-1">
+  <w:style w:type="table" w:styleId="GridTable1Light-Accent1">
     <w:name w:val="Grid Table 1 Light Accent 1"/>
-    <w:basedOn w:val="a1"/>
+    <w:basedOn w:val="TableNormal"/>
     <w:uiPriority w:val="46"/>
     <w:rsid w:val="00EC5B18"/>
     <w:tblPr>
@@ -24463,9 +25138,9 @@
       </w:rPr>
     </w:tblStylePr>
   </w:style>
-  <w:style w:type="character" w:styleId="a9">
+  <w:style w:type="character" w:styleId="Hyperlink">
     <w:name w:val="Hyperlink"/>
-    <w:basedOn w:val="a0"/>
+    <w:basedOn w:val="DefaultParagraphFont"/>
     <w:uiPriority w:val="99"/>
     <w:unhideWhenUsed/>
     <w:rsid w:val="00A56304"/>
@@ -24474,11 +25149,11 @@
       <w:u w:val="single"/>
     </w:rPr>
   </w:style>
-  <w:style w:type="paragraph" w:styleId="aa">
+  <w:style w:type="paragraph" w:styleId="Title">
     <w:name w:val="Title"/>
-    <w:basedOn w:val="a"/>
-    <w:next w:val="a"/>
-    <w:link w:val="ab"/>
+    <w:basedOn w:val="Normal"/>
+    <w:next w:val="Normal"/>
+    <w:link w:val="TitleChar"/>
     <w:uiPriority w:val="10"/>
     <w:qFormat/>
     <w:rsid w:val="00D26AD0"/>
@@ -24495,10 +25170,10 @@
       <w:szCs w:val="32"/>
     </w:rPr>
   </w:style>
-  <w:style w:type="character" w:customStyle="1" w:styleId="ab">
-    <w:name w:val="标题 字符"/>
-    <w:basedOn w:val="a0"/>
-    <w:link w:val="aa"/>
+  <w:style w:type="character" w:customStyle="1" w:styleId="TitleChar">
+    <w:name w:val="Title Char"/>
+    <w:basedOn w:val="DefaultParagraphFont"/>
+    <w:link w:val="Title"/>
     <w:uiPriority w:val="10"/>
     <w:rsid w:val="00D26AD0"/>
     <w:rPr>
@@ -24510,11 +25185,11 @@
       <w:szCs w:val="32"/>
     </w:rPr>
   </w:style>
-  <w:style w:type="paragraph" w:styleId="ac">
+  <w:style w:type="paragraph" w:styleId="Subtitle">
     <w:name w:val="Subtitle"/>
-    <w:basedOn w:val="a"/>
-    <w:next w:val="a"/>
-    <w:link w:val="ad"/>
+    <w:basedOn w:val="Normal"/>
+    <w:next w:val="Normal"/>
+    <w:link w:val="SubtitleChar"/>
     <w:uiPriority w:val="11"/>
     <w:qFormat/>
     <w:rsid w:val="00D26AD0"/>
@@ -24532,10 +25207,10 @@
       <w:szCs w:val="32"/>
     </w:rPr>
   </w:style>
-  <w:style w:type="character" w:customStyle="1" w:styleId="ad">
-    <w:name w:val="副标题 字符"/>
-    <w:basedOn w:val="a0"/>
-    <w:link w:val="ac"/>
+  <w:style w:type="character" w:customStyle="1" w:styleId="SubtitleChar">
+    <w:name w:val="Subtitle Char"/>
+    <w:basedOn w:val="DefaultParagraphFont"/>
+    <w:link w:val="Subtitle"/>
     <w:uiPriority w:val="11"/>
     <w:rsid w:val="00D26AD0"/>
     <w:rPr>
@@ -24547,10 +25222,10 @@
       <w:szCs w:val="32"/>
     </w:rPr>
   </w:style>
-  <w:style w:type="character" w:customStyle="1" w:styleId="10">
-    <w:name w:val="标题 1 字符"/>
-    <w:basedOn w:val="a0"/>
-    <w:link w:val="1"/>
+  <w:style w:type="character" w:customStyle="1" w:styleId="Heading1Char">
+    <w:name w:val="Heading 1 Char"/>
+    <w:basedOn w:val="DefaultParagraphFont"/>
+    <w:link w:val="Heading1"/>
     <w:uiPriority w:val="9"/>
     <w:rsid w:val="00D26AD0"/>
     <w:rPr>
@@ -24562,10 +25237,10 @@
       <w:szCs w:val="44"/>
     </w:rPr>
   </w:style>
-  <w:style w:type="character" w:customStyle="1" w:styleId="20">
-    <w:name w:val="标题 2 字符"/>
-    <w:basedOn w:val="a0"/>
-    <w:link w:val="2"/>
+  <w:style w:type="character" w:customStyle="1" w:styleId="Heading2Char">
+    <w:name w:val="Heading 2 Char"/>
+    <w:basedOn w:val="DefaultParagraphFont"/>
+    <w:link w:val="Heading2"/>
     <w:uiPriority w:val="9"/>
     <w:rsid w:val="00D26AD0"/>
     <w:rPr>
@@ -24575,6 +25250,31 @@
       <w:kern w:val="2"/>
       <w:sz w:val="32"/>
       <w:szCs w:val="32"/>
+    </w:rPr>
+  </w:style>
+  <w:style w:type="paragraph" w:styleId="ListParagraph">
+    <w:name w:val="List Paragraph"/>
+    <w:basedOn w:val="Normal"/>
+    <w:uiPriority w:val="34"/>
+    <w:qFormat/>
+    <w:rsid w:val="008841A3"/>
+    <w:pPr>
+      <w:ind w:left="720"/>
+      <w:contextualSpacing/>
+    </w:pPr>
+  </w:style>
+  <w:style w:type="character" w:customStyle="1" w:styleId="Heading3Char">
+    <w:name w:val="Heading 3 Char"/>
+    <w:basedOn w:val="DefaultParagraphFont"/>
+    <w:link w:val="Heading3"/>
+    <w:uiPriority w:val="9"/>
+    <w:rsid w:val="008841A3"/>
+    <w:rPr>
+      <w:rFonts w:asciiTheme="majorHAnsi" w:eastAsiaTheme="majorEastAsia" w:hAnsiTheme="majorHAnsi" w:cstheme="majorBidi"/>
+      <w:color w:val="1F4D78" w:themeColor="accent1" w:themeShade="7F"/>
+      <w:kern w:val="2"/>
+      <w:sz w:val="24"/>
+      <w:szCs w:val="24"/>
     </w:rPr>
   </w:style>
 </w:styles>
@@ -24846,7 +25546,7 @@
 </file>
 
 <file path=customXml/itemProps1.xml><?xml version="1.0" encoding="utf-8"?>
-<ds:datastoreItem xmlns:ds="http://schemas.openxmlformats.org/officeDocument/2006/customXml" ds:itemID="{2816377A-F1C2-49A4-B100-31FEA1B94897}">
+<ds:datastoreItem xmlns:ds="http://schemas.openxmlformats.org/officeDocument/2006/customXml" ds:itemID="{3E9CB01F-D952-4DDC-A0A8-03BAC4BB332C}">
   <ds:schemaRefs>
     <ds:schemaRef ds:uri="http://schemas.openxmlformats.org/officeDocument/2006/bibliography"/>
   </ds:schemaRefs>

</xml_diff>